<commit_message>
Ponudi use case documentation added
</commit_message>
<xml_diff>
--- a/Проектна документација.docx
+++ b/Проектна документација.docx
@@ -4,7 +4,6 @@
   <w:body>
     <w:p>
       <w:pPr>
-        <w:jc w:val="center"/>
         <w:rPr>
           <w:color w:val="4472C4" w:themeColor="accent1"/>
           <w:sz w:val="36"/>
@@ -44,7 +43,6 @@
     </w:p>
     <w:p>
       <w:pPr>
-        <w:jc w:val="center"/>
         <w:rPr>
           <w:color w:val="4472C4" w:themeColor="accent1"/>
           <w:sz w:val="36"/>
@@ -85,9 +83,6 @@
     <w:p/>
     <w:p/>
     <w:p>
-      <w:pPr>
-        <w:jc w:val="both"/>
-      </w:pPr>
       <w:r>
         <w:rPr>
           <w:lang w:val="mk-MK"/>
@@ -148,26 +143,48 @@
       <w:r>
         <w:t xml:space="preserve"> </w:t>
       </w:r>
-      <w:r>
-        <w:t>во рамките на Македонија и Балканот</w:t>
-      </w:r>
-      <w:r>
-        <w:rPr>
-          <w:lang w:val="mk-MK"/>
-        </w:rPr>
-        <w:t xml:space="preserve">, која ќе им овозможува на корисниците на истата да пребараат </w:t>
-      </w:r>
-      <w:r>
-        <w:rPr>
-          <w:lang w:val="mk-MK"/>
-        </w:rPr>
-        <w:t xml:space="preserve">и соодветно понудат </w:t>
-      </w:r>
-      <w:r>
-        <w:rPr>
-          <w:lang w:val="mk-MK"/>
-        </w:rPr>
-        <w:t xml:space="preserve"> превоз до одредена дестинација. Истата ја изработувавме користејќи го </w:t>
+      <w:proofErr w:type="spellStart"/>
+      <w:r>
+        <w:t>во</w:t>
+      </w:r>
+      <w:proofErr w:type="spellEnd"/>
+      <w:r>
+        <w:t xml:space="preserve"> </w:t>
+      </w:r>
+      <w:proofErr w:type="spellStart"/>
+      <w:r>
+        <w:t>рамките</w:t>
+      </w:r>
+      <w:proofErr w:type="spellEnd"/>
+      <w:r>
+        <w:t xml:space="preserve"> </w:t>
+      </w:r>
+      <w:proofErr w:type="spellStart"/>
+      <w:r>
+        <w:t>на</w:t>
+      </w:r>
+      <w:proofErr w:type="spellEnd"/>
+      <w:r>
+        <w:t xml:space="preserve"> </w:t>
+      </w:r>
+      <w:proofErr w:type="spellStart"/>
+      <w:r>
+        <w:t>Македонија</w:t>
+      </w:r>
+      <w:proofErr w:type="spellEnd"/>
+      <w:r>
+        <w:t xml:space="preserve"> и </w:t>
+      </w:r>
+      <w:proofErr w:type="spellStart"/>
+      <w:r>
+        <w:t>Балканот</w:t>
+      </w:r>
+      <w:proofErr w:type="spellEnd"/>
+      <w:r>
+        <w:rPr>
+          <w:lang w:val="mk-MK"/>
+        </w:rPr>
+        <w:t xml:space="preserve">, која ќе им овозможува на корисниците на истата да пребараат и соодветно понудат  превоз до одредена дестинација. Истата ја изработувавме користејќи го </w:t>
       </w:r>
       <w:r>
         <w:t xml:space="preserve">Android Studio </w:t>
@@ -211,8 +228,13 @@
         </w:rPr>
         <w:t xml:space="preserve">Целосниот код е соодветно поставен на </w:t>
       </w:r>
-      <w:r>
-        <w:t xml:space="preserve">Github </w:t>
+      <w:proofErr w:type="spellStart"/>
+      <w:r>
+        <w:t>Github</w:t>
+      </w:r>
+      <w:proofErr w:type="spellEnd"/>
+      <w:r>
+        <w:t xml:space="preserve"> </w:t>
       </w:r>
       <w:r>
         <w:rPr>
@@ -228,58 +250,198 @@
       </w:r>
       <w:r>
         <w:t>.</w:t>
+      </w:r>
+    </w:p>
+    <w:p>
+      <w:r>
+        <w:rPr>
+          <w:lang w:val="mk-MK"/>
+        </w:rPr>
+        <w:t xml:space="preserve">За стартување на проектот потребно е да се направи </w:t>
+      </w:r>
+      <w:r>
+        <w:t xml:space="preserve">clone </w:t>
+      </w:r>
+      <w:r>
+        <w:rPr>
+          <w:lang w:val="mk-MK"/>
+        </w:rPr>
+        <w:t xml:space="preserve">на проектот, да се изврши </w:t>
+      </w:r>
+      <w:r>
+        <w:rPr>
+          <w:lang w:val="mk-MK"/>
+        </w:rPr>
+        <w:t>flutter packages get</w:t>
+      </w:r>
+      <w:r>
+        <w:t xml:space="preserve"> </w:t>
+      </w:r>
+      <w:r>
+        <w:rPr>
+          <w:lang w:val="mk-MK"/>
+        </w:rPr>
+        <w:t xml:space="preserve">и потоа </w:t>
+      </w:r>
+      <w:r>
+        <w:t>flutter run</w:t>
+      </w:r>
+      <w:r>
+        <w:rPr>
+          <w:lang w:val="mk-MK"/>
+        </w:rPr>
+        <w:t>.</w:t>
+      </w:r>
+      <w:r>
+        <w:t xml:space="preserve"> </w:t>
       </w:r>
     </w:p>
     <w:p>
       <w:pPr>
-        <w:jc w:val="both"/>
+        <w:rPr>
+          <w:lang w:val="mk-MK"/>
+        </w:rPr>
       </w:pPr>
       <w:r>
         <w:rPr>
           <w:lang w:val="mk-MK"/>
         </w:rPr>
-        <w:t xml:space="preserve">За стартување на проектот потребно е да се направи </w:t>
-      </w:r>
-      <w:r>
-        <w:t xml:space="preserve">clone </w:t>
-      </w:r>
-      <w:r>
-        <w:rPr>
-          <w:lang w:val="mk-MK"/>
-        </w:rPr>
-        <w:t xml:space="preserve">на проектот, да се изврши </w:t>
-      </w:r>
-      <w:r>
-        <w:rPr>
-          <w:lang w:val="mk-MK"/>
-        </w:rPr>
-        <w:t>flutter packages get</w:t>
-      </w:r>
-      <w:r>
-        <w:t xml:space="preserve"> </w:t>
-      </w:r>
-      <w:r>
-        <w:rPr>
-          <w:lang w:val="mk-MK"/>
-        </w:rPr>
-        <w:t xml:space="preserve">и потоа </w:t>
-      </w:r>
-      <w:r>
-        <w:t>flutter run</w:t>
+        <w:t>Истите вклучуваат основни скринови за логирање и регистрација (</w:t>
+      </w:r>
+      <w:proofErr w:type="spellStart"/>
+      <w:r>
+        <w:t>signin.dart</w:t>
+      </w:r>
+      <w:proofErr w:type="spellEnd"/>
+      <w:r>
+        <w:t>/</w:t>
+      </w:r>
+      <w:proofErr w:type="spellStart"/>
+      <w:r>
+        <w:t>signup.dart</w:t>
+      </w:r>
+      <w:proofErr w:type="spellEnd"/>
+      <w:r>
+        <w:rPr>
+          <w:lang w:val="mk-MK"/>
+        </w:rPr>
+        <w:t xml:space="preserve">), </w:t>
+      </w:r>
+      <w:r>
+        <w:rPr>
+          <w:lang w:val="mk-MK"/>
+        </w:rPr>
+        <w:t xml:space="preserve">главен </w:t>
+      </w:r>
+      <w:r>
+        <w:rPr>
+          <w:lang w:val="mk-MK"/>
+        </w:rPr>
+        <w:t xml:space="preserve">скрин </w:t>
+      </w:r>
+      <w:r>
+        <w:rPr>
+          <w:lang w:val="mk-MK"/>
+        </w:rPr>
+        <w:t>на кој се редиректираат корисниците (</w:t>
+      </w:r>
+      <w:proofErr w:type="spellStart"/>
+      <w:r>
+        <w:t>main.dart</w:t>
+      </w:r>
+      <w:proofErr w:type="spellEnd"/>
+      <w:r>
+        <w:rPr>
+          <w:lang w:val="mk-MK"/>
+        </w:rPr>
+        <w:t>),</w:t>
+      </w:r>
+      <w:r>
+        <w:rPr>
+          <w:lang w:val="mk-MK"/>
+        </w:rPr>
+        <w:t xml:space="preserve"> скрин за </w:t>
+      </w:r>
+      <w:r>
+        <w:rPr>
+          <w:lang w:val="mk-MK"/>
+        </w:rPr>
+        <w:t>внес на информации за пребарување на превоз</w:t>
+      </w:r>
+      <w:r>
+        <w:t xml:space="preserve"> </w:t>
+      </w:r>
+      <w:r>
+        <w:t>(</w:t>
+      </w:r>
+      <w:proofErr w:type="spellStart"/>
+      <w:r>
+        <w:t>baraj.dart</w:t>
+      </w:r>
+      <w:proofErr w:type="spellEnd"/>
+      <w:r>
+        <w:t>)</w:t>
+      </w:r>
+      <w:r>
+        <w:rPr>
+          <w:lang w:val="mk-MK"/>
+        </w:rPr>
+        <w:t xml:space="preserve"> кој навигира на скрин за приказ на пронајдените ставки (</w:t>
+      </w:r>
+      <w:proofErr w:type="spellStart"/>
+      <w:r>
+        <w:t>kartici.dart</w:t>
+      </w:r>
+      <w:proofErr w:type="spellEnd"/>
+      <w:r>
+        <w:rPr>
+          <w:lang w:val="mk-MK"/>
+        </w:rPr>
+        <w:t>)</w:t>
+      </w:r>
+      <w:r>
+        <w:rPr>
+          <w:lang w:val="mk-MK"/>
+        </w:rPr>
+        <w:t>, скрин кој ги прикажува информациите за конкретна избрана ставка (</w:t>
+      </w:r>
+      <w:proofErr w:type="spellStart"/>
+      <w:r>
+        <w:t>item.dart</w:t>
+      </w:r>
+      <w:proofErr w:type="spellEnd"/>
+      <w:r>
+        <w:rPr>
+          <w:lang w:val="mk-MK"/>
+        </w:rPr>
+        <w:t>)</w:t>
+      </w:r>
+      <w:r>
+        <w:rPr>
+          <w:lang w:val="mk-MK"/>
+        </w:rPr>
+        <w:t>, скрин кој се појавува по успешна резервација на превоз (</w:t>
+      </w:r>
+      <w:proofErr w:type="spellStart"/>
+      <w:r>
+        <w:t>uspeshno.dart</w:t>
+      </w:r>
+      <w:proofErr w:type="spellEnd"/>
+      <w:r>
+        <w:rPr>
+          <w:lang w:val="mk-MK"/>
+        </w:rPr>
+        <w:t>)</w:t>
       </w:r>
       <w:r>
         <w:rPr>
           <w:lang w:val="mk-MK"/>
         </w:rPr>
         <w:t>.</w:t>
-      </w:r>
-      <w:r>
-        <w:t xml:space="preserve"> </w:t>
       </w:r>
     </w:p>
     <w:p>
       <w:pPr>
-        <w:jc w:val="both"/>
         <w:rPr>
           <w:lang w:val="mk-MK"/>
         </w:rPr>
@@ -288,162 +450,156 @@
         <w:rPr>
           <w:lang w:val="mk-MK"/>
         </w:rPr>
-        <w:t>Истите вклучуваат основни скринови за логирање и регистрација (</w:t>
-      </w:r>
-      <w:r>
-        <w:t>signin.dart/signup.dart</w:t>
-      </w:r>
-      <w:r>
-        <w:rPr>
-          <w:lang w:val="mk-MK"/>
-        </w:rPr>
-        <w:t xml:space="preserve">), </w:t>
-      </w:r>
-      <w:r>
-        <w:rPr>
-          <w:lang w:val="mk-MK"/>
-        </w:rPr>
-        <w:t xml:space="preserve">главен </w:t>
-      </w:r>
-      <w:r>
-        <w:rPr>
-          <w:lang w:val="mk-MK"/>
-        </w:rPr>
-        <w:t xml:space="preserve">скрин </w:t>
-      </w:r>
-      <w:r>
-        <w:rPr>
-          <w:lang w:val="mk-MK"/>
-        </w:rPr>
-        <w:t>на кој се редиректираат корисниците (</w:t>
-      </w:r>
-      <w:r>
-        <w:t>main.dart</w:t>
-      </w:r>
-      <w:r>
-        <w:rPr>
-          <w:lang w:val="mk-MK"/>
-        </w:rPr>
-        <w:t>),</w:t>
-      </w:r>
-      <w:r>
-        <w:rPr>
-          <w:lang w:val="mk-MK"/>
-        </w:rPr>
-        <w:t xml:space="preserve"> скрин за </w:t>
-      </w:r>
-      <w:r>
-        <w:rPr>
-          <w:lang w:val="mk-MK"/>
-        </w:rPr>
-        <w:t>внес на информации за пребарување на превоз</w:t>
-      </w:r>
-      <w:r>
-        <w:t xml:space="preserve"> </w:t>
-      </w:r>
+        <w:t xml:space="preserve">Во рамките на делот за пребарување </w:t>
+      </w:r>
+      <w:r>
+        <w:rPr>
+          <w:lang w:val="mk-MK"/>
+        </w:rPr>
+        <w:t xml:space="preserve">користени се </w:t>
+      </w:r>
+      <w:r>
+        <w:rPr>
+          <w:lang w:val="mk-MK"/>
+        </w:rPr>
+        <w:t>StatefulWidget</w:t>
+      </w:r>
+      <w:r>
+        <w:rPr>
+          <w:lang w:val="mk-MK"/>
+        </w:rPr>
+        <w:t xml:space="preserve"> и </w:t>
+      </w:r>
+      <w:proofErr w:type="spellStart"/>
+      <w:r>
+        <w:t>StatelessWidgets</w:t>
+      </w:r>
+      <w:proofErr w:type="spellEnd"/>
+      <w:r>
+        <w:t xml:space="preserve">, </w:t>
+      </w:r>
+      <w:r>
+        <w:rPr>
+          <w:lang w:val="mk-MK"/>
+        </w:rPr>
+        <w:t xml:space="preserve">форми, </w:t>
+      </w:r>
+      <w:r>
+        <w:rPr>
+          <w:lang w:val="mk-MK"/>
+        </w:rPr>
+        <w:t>ElevatedButton</w:t>
+      </w:r>
+      <w:r>
+        <w:rPr>
+          <w:lang w:val="mk-MK"/>
+        </w:rPr>
+        <w:t xml:space="preserve"> копчиња, </w:t>
+      </w:r>
+      <w:r>
+        <w:rPr>
+          <w:lang w:val="mk-MK"/>
+        </w:rPr>
+        <w:t>DropdownButton</w:t>
+      </w:r>
+      <w:r>
+        <w:t xml:space="preserve">, </w:t>
+      </w:r>
+      <w:r>
+        <w:t>Card</w:t>
+      </w:r>
+      <w:r>
+        <w:t>s</w:t>
+      </w:r>
+      <w:r>
+        <w:t xml:space="preserve">, </w:t>
+      </w:r>
+      <w:r>
+        <w:rPr>
+          <w:lang w:val="mk-MK"/>
+        </w:rPr>
+        <w:t xml:space="preserve">и други </w:t>
+      </w:r>
+      <w:r>
+        <w:t>widgets</w:t>
+      </w:r>
+      <w:r>
+        <w:rPr>
+          <w:lang w:val="mk-MK"/>
+        </w:rPr>
+        <w:t xml:space="preserve"> за постигнување на идеалниот кориснички интерфејс.</w:t>
+      </w:r>
+      <w:r>
+        <w:t xml:space="preserve"> </w:t>
+      </w:r>
+      <w:r>
+        <w:rPr>
+          <w:lang w:val="mk-MK"/>
+        </w:rPr>
+        <w:t>З</w:t>
+      </w:r>
+      <w:r>
+        <w:rPr>
+          <w:lang w:val="mk-MK"/>
+        </w:rPr>
+        <w:t xml:space="preserve">а користење на </w:t>
+      </w:r>
+      <w:r>
+        <w:rPr>
+          <w:lang w:val="mk-MK"/>
+        </w:rPr>
+        <w:t xml:space="preserve">Flutter Date Range Picker </w:t>
+      </w:r>
+      <w:r>
+        <w:t>Widget-</w:t>
+      </w:r>
+      <w:r>
+        <w:rPr>
+          <w:lang w:val="mk-MK"/>
+        </w:rPr>
+        <w:t xml:space="preserve">от како дополнителна зависност е додадена </w:t>
+      </w:r>
+      <w:r>
+        <w:rPr>
+          <w:lang w:val="mk-MK"/>
+        </w:rPr>
+        <w:t>syncfusion_flutter_datepicker</w:t>
+      </w:r>
+      <w:r>
+        <w:rPr>
+          <w:lang w:val="mk-MK"/>
+        </w:rPr>
+        <w:t xml:space="preserve">. </w:t>
+      </w:r>
+      <w:r>
+        <w:rPr>
+          <w:lang w:val="mk-MK"/>
+        </w:rPr>
+        <w:t xml:space="preserve"> </w:t>
+      </w:r>
+      <w:r>
+        <w:rPr>
+          <w:lang w:val="mk-MK"/>
+        </w:rPr>
+        <w:t xml:space="preserve"> </w:t>
+      </w:r>
+    </w:p>
+    <w:p>
       <w:r>
         <w:t>(</w:t>
       </w:r>
       <w:r>
-        <w:t>baraj.dart</w:t>
+        <w:rPr>
+          <w:lang w:val="mk-MK"/>
+        </w:rPr>
+        <w:t>дополни</w:t>
       </w:r>
       <w:r>
         <w:t>)</w:t>
-      </w:r>
-      <w:r>
-        <w:rPr>
-          <w:lang w:val="mk-MK"/>
-        </w:rPr>
-        <w:t xml:space="preserve"> кој навигира на скрин за приказ на пронајдените ставки (</w:t>
-      </w:r>
-      <w:r>
-        <w:t>kartici.dart</w:t>
-      </w:r>
-      <w:r>
-        <w:rPr>
-          <w:lang w:val="mk-MK"/>
-        </w:rPr>
-        <w:t>)</w:t>
-      </w:r>
-      <w:r>
-        <w:rPr>
-          <w:lang w:val="mk-MK"/>
-        </w:rPr>
-        <w:t>, скрин кој ги прикажува информациите за конкретна избрана ставка (</w:t>
-      </w:r>
-      <w:r>
-        <w:t>item.dart</w:t>
-      </w:r>
-      <w:r>
-        <w:rPr>
-          <w:lang w:val="mk-MK"/>
-        </w:rPr>
-        <w:t>)</w:t>
-      </w:r>
-      <w:r>
-        <w:rPr>
-          <w:lang w:val="mk-MK"/>
-        </w:rPr>
-        <w:t>, скрин кој се појавува по успешна резервација на превоз (</w:t>
-      </w:r>
-      <w:r>
-        <w:t>uspeshno.dart</w:t>
-      </w:r>
-      <w:r>
-        <w:rPr>
-          <w:lang w:val="mk-MK"/>
-        </w:rPr>
-        <w:t>)</w:t>
-      </w:r>
-      <w:r>
-        <w:t xml:space="preserve">, </w:t>
-      </w:r>
-      <w:r>
-        <w:rPr>
-          <w:lang w:val="mk-MK"/>
-        </w:rPr>
-        <w:t>по</w:t>
-      </w:r>
-      <w:r>
-        <w:rPr>
-          <w:lang w:val="mk-MK"/>
-        </w:rPr>
-        <w:t xml:space="preserve">натаму </w:t>
-      </w:r>
-      <w:r>
-        <w:rPr>
-          <w:lang w:val="mk-MK"/>
-        </w:rPr>
-        <w:t>скрин за внес на информации за понудување на превоз (</w:t>
-      </w:r>
-      <w:r>
-        <w:t>ponudi.dart</w:t>
-      </w:r>
-      <w:r>
-        <w:rPr>
-          <w:lang w:val="mk-MK"/>
-        </w:rPr>
-        <w:t>)</w:t>
-      </w:r>
-      <w:r>
-        <w:t>….</w:t>
-      </w:r>
-      <w:r>
-        <w:rPr>
-          <w:lang w:val="mk-MK"/>
-        </w:rPr>
-        <w:t>(дополни)</w:t>
-      </w:r>
-      <w:r>
-        <w:rPr>
-          <w:lang w:val="mk-MK"/>
-        </w:rPr>
-        <w:t>.</w:t>
       </w:r>
     </w:p>
     <w:p>
       <w:pPr>
-        <w:jc w:val="both"/>
         <w:rPr>
           <w:lang w:val="mk-MK"/>
         </w:rPr>
@@ -452,148 +608,22 @@
         <w:rPr>
           <w:lang w:val="mk-MK"/>
         </w:rPr>
-        <w:t xml:space="preserve">Во рамките на делот за пребарување </w:t>
-      </w:r>
-      <w:r>
-        <w:rPr>
-          <w:lang w:val="mk-MK"/>
-        </w:rPr>
-        <w:t xml:space="preserve">користени се </w:t>
-      </w:r>
-      <w:r>
-        <w:rPr>
-          <w:lang w:val="mk-MK"/>
-        </w:rPr>
-        <w:t>StatefulWidget</w:t>
-      </w:r>
-      <w:r>
-        <w:rPr>
-          <w:lang w:val="mk-MK"/>
-        </w:rPr>
-        <w:t xml:space="preserve"> и </w:t>
-      </w:r>
-      <w:r>
-        <w:t>StatelessWidgets</w:t>
-      </w:r>
-      <w:r>
-        <w:t xml:space="preserve">, </w:t>
-      </w:r>
-      <w:r>
-        <w:rPr>
-          <w:lang w:val="mk-MK"/>
-        </w:rPr>
-        <w:t xml:space="preserve">форми, </w:t>
-      </w:r>
-      <w:r>
-        <w:rPr>
-          <w:lang w:val="mk-MK"/>
-        </w:rPr>
-        <w:t>ElevatedButton</w:t>
-      </w:r>
-      <w:r>
-        <w:rPr>
-          <w:lang w:val="mk-MK"/>
-        </w:rPr>
-        <w:t xml:space="preserve"> копчиња, </w:t>
-      </w:r>
-      <w:r>
-        <w:rPr>
-          <w:lang w:val="mk-MK"/>
-        </w:rPr>
-        <w:t>DropdownButton</w:t>
-      </w:r>
-      <w:r>
-        <w:t xml:space="preserve">, </w:t>
-      </w:r>
-      <w:r>
-        <w:t>Card</w:t>
-      </w:r>
-      <w:r>
-        <w:t>s</w:t>
-      </w:r>
-      <w:r>
-        <w:t xml:space="preserve">, </w:t>
-      </w:r>
-      <w:r>
-        <w:rPr>
-          <w:lang w:val="mk-MK"/>
-        </w:rPr>
-        <w:t xml:space="preserve">и други </w:t>
-      </w:r>
-      <w:r>
-        <w:t>widgets</w:t>
-      </w:r>
-      <w:r>
-        <w:rPr>
-          <w:lang w:val="mk-MK"/>
-        </w:rPr>
-        <w:t xml:space="preserve"> за постигнување на идеалниот кориснички интерфејс.</w:t>
-      </w:r>
-      <w:r>
-        <w:t xml:space="preserve"> </w:t>
-      </w:r>
-      <w:r>
-        <w:rPr>
-          <w:lang w:val="mk-MK"/>
-        </w:rPr>
-        <w:t>З</w:t>
-      </w:r>
-      <w:r>
-        <w:rPr>
-          <w:lang w:val="mk-MK"/>
-        </w:rPr>
-        <w:t xml:space="preserve">а користење на </w:t>
-      </w:r>
-      <w:r>
-        <w:rPr>
-          <w:lang w:val="mk-MK"/>
-        </w:rPr>
-        <w:t>Flutter Date Range Picker</w:t>
-      </w:r>
-      <w:r>
-        <w:rPr>
-          <w:lang w:val="mk-MK"/>
-        </w:rPr>
-        <w:t xml:space="preserve"> </w:t>
-      </w:r>
-      <w:r>
-        <w:t>Widget-</w:t>
-      </w:r>
-      <w:r>
-        <w:rPr>
-          <w:lang w:val="mk-MK"/>
-        </w:rPr>
-        <w:t xml:space="preserve">от како дополнителна зависност е додадена </w:t>
-      </w:r>
-      <w:r>
-        <w:rPr>
-          <w:lang w:val="mk-MK"/>
-        </w:rPr>
-        <w:t>syncfusion_flutter_datepicker</w:t>
-      </w:r>
-      <w:r>
-        <w:rPr>
-          <w:lang w:val="mk-MK"/>
-        </w:rPr>
+        <w:t xml:space="preserve">Корисничкото сценарио за нудење на превоз започнува од екранот </w:t>
+      </w:r>
+      <w:proofErr w:type="spellStart"/>
+      <w:r>
+        <w:t>ponudi.dart</w:t>
+      </w:r>
+      <w:proofErr w:type="spellEnd"/>
+      <w:r>
         <w:t xml:space="preserve">. </w:t>
       </w:r>
       <w:r>
         <w:rPr>
           <w:lang w:val="mk-MK"/>
         </w:rPr>
-        <w:t xml:space="preserve"> </w:t>
-      </w:r>
-      <w:r>
-        <w:rPr>
-          <w:lang w:val="mk-MK"/>
-        </w:rPr>
-        <w:t xml:space="preserve"> </w:t>
-      </w:r>
-    </w:p>
-    <w:p>
-      <w:pPr>
-        <w:jc w:val="both"/>
-      </w:pPr>
+        <w:t xml:space="preserve">На овој екран се наоѓаат полиња за внесување на информации за почетна и крајна дестинација </w:t>
+      </w:r>
       <w:r>
         <w:t>(</w:t>
       </w:r>
@@ -601,10 +631,113 @@
         <w:rPr>
           <w:lang w:val="mk-MK"/>
         </w:rPr>
-        <w:t>дополни</w:t>
-      </w:r>
+        <w:t>текстуални полиња), датум (</w:t>
+      </w:r>
+      <w:proofErr w:type="spellStart"/>
+      <w:r>
+        <w:t>DatePicker</w:t>
+      </w:r>
+      <w:proofErr w:type="spellEnd"/>
       <w:r>
         <w:t>)</w:t>
+      </w:r>
+      <w:r>
+        <w:rPr>
+          <w:lang w:val="mk-MK"/>
+        </w:rPr>
+        <w:t xml:space="preserve"> и време</w:t>
+      </w:r>
+      <w:r>
+        <w:t xml:space="preserve"> (</w:t>
+      </w:r>
+      <w:proofErr w:type="spellStart"/>
+      <w:r>
+        <w:t>TimePicker</w:t>
+      </w:r>
+      <w:proofErr w:type="spellEnd"/>
+      <w:r>
+        <w:t>)</w:t>
+      </w:r>
+      <w:r>
+        <w:rPr>
+          <w:lang w:val="mk-MK"/>
+        </w:rPr>
+        <w:t xml:space="preserve"> на патување, дали патувањето е повратно или во еден правец</w:t>
+      </w:r>
+      <w:r>
+        <w:t xml:space="preserve"> (radio </w:t>
+      </w:r>
+      <w:r>
+        <w:rPr>
+          <w:lang w:val="mk-MK"/>
+        </w:rPr>
+        <w:t>копчиња</w:t>
+      </w:r>
+      <w:r>
+        <w:t xml:space="preserve">), </w:t>
+      </w:r>
+      <w:r>
+        <w:rPr>
+          <w:lang w:val="mk-MK"/>
+        </w:rPr>
+        <w:t xml:space="preserve">број на патници и цена </w:t>
+      </w:r>
+      <w:r>
+        <w:t>(</w:t>
+      </w:r>
+      <w:r>
+        <w:rPr>
+          <w:lang w:val="mk-MK"/>
+        </w:rPr>
+        <w:t xml:space="preserve">текстуални полиња со дозволен влез на цифри). </w:t>
+      </w:r>
+      <w:r>
+        <w:t>O</w:t>
+      </w:r>
+      <w:r>
+        <w:rPr>
+          <w:lang w:val="mk-MK"/>
+        </w:rPr>
+        <w:t>д овој екран се навигира кон</w:t>
+      </w:r>
+      <w:r>
+        <w:t xml:space="preserve"> ponudi2.dart </w:t>
+      </w:r>
+      <w:r>
+        <w:rPr>
+          <w:lang w:val="mk-MK"/>
+        </w:rPr>
+        <w:t xml:space="preserve">каде со помош на </w:t>
+      </w:r>
+      <w:r>
+        <w:t xml:space="preserve">radio </w:t>
+      </w:r>
+      <w:r>
+        <w:rPr>
+          <w:lang w:val="mk-MK"/>
+        </w:rPr>
+        <w:t xml:space="preserve">копчиња се внесуваат некои дополнителни информации за патувањето како присуството на клима уред во возилото, дозволеноста за внесување на миленици, дали се фиксни адресите на тргнување и пристигнување и дали постои простор за товар на патниците. </w:t>
+      </w:r>
+      <w:r>
+        <w:rPr>
+          <w:lang w:val="mk-MK"/>
+        </w:rPr>
+        <w:br/>
+        <w:t xml:space="preserve">По внесување на сите потребни информации и финализирање на превозот, корисникот е пренасочен кон </w:t>
+      </w:r>
+      <w:proofErr w:type="spellStart"/>
+      <w:r>
+        <w:t>offer_successful.dart</w:t>
+      </w:r>
+      <w:proofErr w:type="spellEnd"/>
+      <w:r>
+        <w:t xml:space="preserve"> </w:t>
+      </w:r>
+      <w:r>
+        <w:rPr>
+          <w:lang w:val="mk-MK"/>
+        </w:rPr>
+        <w:t>кој му дава до знаење дека превозот е успешно креиран.</w:t>
       </w:r>
     </w:p>
     <w:sectPr>

</xml_diff>